<commit_message>
Use case description ver 0.2
</commit_message>
<xml_diff>
--- a/progress1/Use case (Des).docx
+++ b/progress1/Use case (Des).docx
@@ -12367,14 +12367,15 @@
       </w:pPr>
       <w:r>
         <w:rPr>
+          <w:noProof/>
           <w:szCs w:val="22"/>
         </w:rPr>
         <w:lastRenderedPageBreak/>
         <w:drawing>
           <wp:inline distT="0" distB="0" distL="0" distR="0">
-            <wp:extent cx="3914775" cy="3325694"/>
-            <wp:effectExtent l="19050" t="0" r="9525" b="0"/>
-            <wp:docPr id="5" name="Picture 5" descr="C:\Users\Dell\Documents\GitHub\TestAndMaintainance\classDiagram(VisualParadiagm)\visitor.jpg"/>
+            <wp:extent cx="4999355" cy="4251325"/>
+            <wp:effectExtent l="19050" t="0" r="0" b="0"/>
+            <wp:docPr id="1" name="Picture 1" descr="C:\Users\Dell\Documents\GitHub\TestAndMaintainance\classDiagram(VisualParadiagm)\visitor.jpg"/>
             <wp:cNvGraphicFramePr>
               <a:graphicFrameLocks xmlns:a="http://schemas.openxmlformats.org/drawingml/2006/main" noChangeAspect="1"/>
             </wp:cNvGraphicFramePr>
@@ -12382,7 +12383,7 @@
               <a:graphicData uri="http://schemas.openxmlformats.org/drawingml/2006/picture">
                 <pic:pic xmlns:pic="http://schemas.openxmlformats.org/drawingml/2006/picture">
                   <pic:nvPicPr>
-                    <pic:cNvPr id="0" name="Picture 5" descr="C:\Users\Dell\Documents\GitHub\TestAndMaintainance\classDiagram(VisualParadiagm)\visitor.jpg"/>
+                    <pic:cNvPr id="0" name="Picture 1" descr="C:\Users\Dell\Documents\GitHub\TestAndMaintainance\classDiagram(VisualParadiagm)\visitor.jpg"/>
                     <pic:cNvPicPr>
                       <a:picLocks noChangeAspect="1" noChangeArrowheads="1"/>
                     </pic:cNvPicPr>
@@ -12397,7 +12398,7 @@
                   <pic:spPr bwMode="auto">
                     <a:xfrm>
                       <a:off x="0" y="0"/>
-                      <a:ext cx="3933911" cy="3341950"/>
+                      <a:ext cx="4999355" cy="4251325"/>
                     </a:xfrm>
                     <a:prstGeom prst="rect">
                       <a:avLst/>
@@ -12585,7 +12586,6 @@
                 <w:b/>
                 <w:szCs w:val="22"/>
               </w:rPr>
-              <w:lastRenderedPageBreak/>
               <w:t>Use Case ID:</w:t>
             </w:r>
           </w:p>
@@ -13141,14 +13141,7 @@
                 <w:rFonts w:ascii="Times New Roman" w:hAnsi="Times New Roman" w:cs="Times New Roman"/>
                 <w:szCs w:val="22"/>
               </w:rPr>
-              <w:t>Visitor</w:t>
-            </w:r>
-            <w:r>
-              <w:rPr>
-                <w:rFonts w:ascii="Times New Roman" w:hAnsi="Times New Roman" w:cs="Times New Roman"/>
-                <w:szCs w:val="22"/>
-              </w:rPr>
-              <w:t xml:space="preserve"> has to enter to the dental clinic services website or application</w:t>
+              <w:t>Visitor has to enter to the dental clinic services website or application</w:t>
             </w:r>
             <w:r>
               <w:rPr>
@@ -13205,14 +13198,7 @@
                 <w:rFonts w:ascii="Times New Roman" w:hAnsi="Times New Roman" w:cs="Times New Roman"/>
                 <w:szCs w:val="22"/>
               </w:rPr>
-              <w:t xml:space="preserve">Visitor </w:t>
-            </w:r>
-            <w:r>
-              <w:rPr>
-                <w:rFonts w:ascii="Times New Roman" w:hAnsi="Times New Roman" w:cs="Times New Roman"/>
-                <w:szCs w:val="22"/>
-              </w:rPr>
-              <w:t xml:space="preserve">selects </w:t>
+              <w:t xml:space="preserve">Visitor selects </w:t>
             </w:r>
             <w:r>
               <w:rPr>
@@ -13295,14 +13281,7 @@
                 <w:rFonts w:ascii="Times New Roman" w:hAnsi="Times New Roman" w:cs="Times New Roman"/>
                 <w:szCs w:val="22"/>
               </w:rPr>
-              <w:t xml:space="preserve"> </w:t>
-            </w:r>
-            <w:r>
-              <w:rPr>
-                <w:rFonts w:ascii="Times New Roman" w:hAnsi="Times New Roman" w:cs="Times New Roman"/>
-                <w:szCs w:val="22"/>
-              </w:rPr>
-              <w:t>to the dentist schedule page</w:t>
+              <w:t xml:space="preserve"> to the dentist schedule page</w:t>
             </w:r>
           </w:p>
         </w:tc>
@@ -13351,21 +13330,7 @@
                 <w:rFonts w:ascii="Times New Roman" w:hAnsi="Times New Roman" w:cs="Times New Roman"/>
                 <w:szCs w:val="22"/>
               </w:rPr>
-              <w:t xml:space="preserve">1. </w:t>
-            </w:r>
-            <w:r>
-              <w:rPr>
-                <w:rFonts w:ascii="Times New Roman" w:hAnsi="Times New Roman" w:cs="Times New Roman"/>
-                <w:szCs w:val="22"/>
-              </w:rPr>
-              <w:t>Visitor</w:t>
-            </w:r>
-            <w:r>
-              <w:rPr>
-                <w:rFonts w:ascii="Times New Roman" w:hAnsi="Times New Roman" w:cs="Times New Roman"/>
-                <w:szCs w:val="22"/>
-              </w:rPr>
-              <w:t xml:space="preserve"> </w:t>
+              <w:t xml:space="preserve">1. Visitor </w:t>
             </w:r>
             <w:proofErr w:type="spellStart"/>
             <w:r>
@@ -13403,21 +13368,7 @@
                 <w:rFonts w:ascii="Times New Roman" w:hAnsi="Times New Roman" w:cs="Times New Roman"/>
                 <w:szCs w:val="22"/>
               </w:rPr>
-              <w:t xml:space="preserve"> </w:t>
-            </w:r>
-            <w:r>
-              <w:rPr>
-                <w:rFonts w:ascii="Times New Roman" w:hAnsi="Times New Roman" w:cs="Times New Roman"/>
-                <w:szCs w:val="22"/>
-              </w:rPr>
-              <w:t>Visitor</w:t>
-            </w:r>
-            <w:r>
-              <w:rPr>
-                <w:rFonts w:ascii="Times New Roman" w:hAnsi="Times New Roman" w:cs="Times New Roman"/>
-                <w:szCs w:val="22"/>
-              </w:rPr>
-              <w:t xml:space="preserve"> selects dentist schedule</w:t>
+              <w:t xml:space="preserve"> Visitor selects dentist schedule</w:t>
             </w:r>
           </w:p>
           <w:p>
@@ -13439,21 +13390,7 @@
                 <w:rFonts w:ascii="Times New Roman" w:hAnsi="Times New Roman" w:cs="Times New Roman"/>
                 <w:szCs w:val="22"/>
               </w:rPr>
-              <w:t xml:space="preserve"> </w:t>
-            </w:r>
-            <w:r>
-              <w:rPr>
-                <w:rFonts w:ascii="Times New Roman" w:hAnsi="Times New Roman" w:cs="Times New Roman"/>
-                <w:szCs w:val="22"/>
-              </w:rPr>
-              <w:t>Visitor</w:t>
-            </w:r>
-            <w:r>
-              <w:rPr>
-                <w:rFonts w:ascii="Times New Roman" w:hAnsi="Times New Roman" w:cs="Times New Roman"/>
-                <w:szCs w:val="22"/>
-              </w:rPr>
-              <w:t xml:space="preserve"> view the dentist schedule</w:t>
+              <w:t xml:space="preserve"> Visitor view the dentist schedule</w:t>
             </w:r>
           </w:p>
           <w:p>
@@ -13981,7 +13918,6 @@
                 <w:b/>
                 <w:szCs w:val="22"/>
               </w:rPr>
-              <w:lastRenderedPageBreak/>
               <w:t>Use Case ID:</w:t>
             </w:r>
           </w:p>
@@ -14476,49 +14412,13 @@
               <w:rPr>
                 <w:rFonts w:ascii="Times New Roman" w:hAnsi="Times New Roman" w:cs="Times New Roman"/>
               </w:rPr>
-              <w:t xml:space="preserve"> </w:t>
-            </w:r>
-            <w:r>
-              <w:rPr>
-                <w:rFonts w:ascii="Times New Roman" w:hAnsi="Times New Roman" w:cs="Times New Roman"/>
-              </w:rPr>
-              <w:t>can</w:t>
-            </w:r>
-            <w:r>
-              <w:rPr>
-                <w:rFonts w:ascii="Times New Roman" w:hAnsi="Times New Roman" w:cs="Times New Roman"/>
-              </w:rPr>
-              <w:t xml:space="preserve"> vie</w:t>
-            </w:r>
-            <w:r>
-              <w:rPr>
-                <w:rFonts w:ascii="Times New Roman" w:hAnsi="Times New Roman" w:cs="Times New Roman"/>
-              </w:rPr>
-              <w:t>w other patients’</w:t>
-            </w:r>
-            <w:r>
-              <w:rPr>
-                <w:rFonts w:ascii="Times New Roman" w:hAnsi="Times New Roman" w:cs="Times New Roman"/>
-              </w:rPr>
-              <w:t xml:space="preserve"> queue in the patient schedule to check </w:t>
-            </w:r>
-            <w:r>
-              <w:rPr>
-                <w:rFonts w:ascii="Times New Roman" w:hAnsi="Times New Roman" w:cs="Times New Roman"/>
-              </w:rPr>
-              <w:t xml:space="preserve">the </w:t>
-            </w:r>
-            <w:r>
-              <w:rPr>
-                <w:rFonts w:ascii="Times New Roman" w:hAnsi="Times New Roman" w:cs="Times New Roman"/>
-              </w:rPr>
-              <w:t>appointment</w:t>
-            </w:r>
-            <w:r>
-              <w:rPr>
-                <w:rFonts w:ascii="Times New Roman" w:hAnsi="Times New Roman" w:cs="Times New Roman"/>
-              </w:rPr>
-              <w:t xml:space="preserve"> date/time</w:t>
+              <w:t xml:space="preserve"> can</w:t>
+            </w:r>
+            <w:r>
+              <w:rPr>
+                <w:rFonts w:ascii="Times New Roman" w:hAnsi="Times New Roman" w:cs="Times New Roman"/>
+              </w:rPr>
+              <w:t xml:space="preserve"> view other patients’ queue in the patient schedule to check the appointment date/time</w:t>
             </w:r>
             <w:r>
               <w:rPr>
@@ -14585,14 +14485,7 @@
                 <w:rFonts w:ascii="Times New Roman" w:hAnsi="Times New Roman" w:cs="Times New Roman"/>
                 <w:szCs w:val="22"/>
               </w:rPr>
-              <w:t>Visitor</w:t>
-            </w:r>
-            <w:r>
-              <w:rPr>
-                <w:rFonts w:ascii="Times New Roman" w:hAnsi="Times New Roman" w:cs="Times New Roman"/>
-                <w:szCs w:val="22"/>
-              </w:rPr>
-              <w:t xml:space="preserve"> has to enter to the dental clinic services website or application</w:t>
+              <w:t>Visitor has to enter to the dental clinic services website or application</w:t>
             </w:r>
             <w:r>
               <w:rPr>
@@ -14649,14 +14542,7 @@
                 <w:rFonts w:ascii="Times New Roman" w:hAnsi="Times New Roman" w:cs="Times New Roman"/>
                 <w:szCs w:val="22"/>
               </w:rPr>
-              <w:t>Visitor</w:t>
-            </w:r>
-            <w:r>
-              <w:rPr>
-                <w:rFonts w:ascii="Times New Roman" w:hAnsi="Times New Roman" w:cs="Times New Roman"/>
-                <w:szCs w:val="22"/>
-              </w:rPr>
-              <w:t xml:space="preserve"> selects </w:t>
+              <w:t xml:space="preserve">Visitor selects </w:t>
             </w:r>
             <w:r>
               <w:rPr>
@@ -14722,14 +14608,7 @@
                 <w:rFonts w:ascii="Times New Roman" w:hAnsi="Times New Roman" w:cs="Times New Roman"/>
                 <w:szCs w:val="22"/>
               </w:rPr>
-              <w:t>Visitor</w:t>
-            </w:r>
-            <w:r>
-              <w:rPr>
-                <w:rFonts w:ascii="Times New Roman" w:hAnsi="Times New Roman" w:cs="Times New Roman"/>
-                <w:szCs w:val="22"/>
-              </w:rPr>
-              <w:t xml:space="preserve"> </w:t>
+              <w:t xml:space="preserve">Visitor </w:t>
             </w:r>
             <w:proofErr w:type="spellStart"/>
             <w:r>
@@ -14808,21 +14687,7 @@
                 <w:rFonts w:ascii="Times New Roman" w:hAnsi="Times New Roman" w:cs="Times New Roman"/>
                 <w:szCs w:val="22"/>
               </w:rPr>
-              <w:t xml:space="preserve">1. </w:t>
-            </w:r>
-            <w:r>
-              <w:rPr>
-                <w:rFonts w:ascii="Times New Roman" w:hAnsi="Times New Roman" w:cs="Times New Roman"/>
-                <w:szCs w:val="22"/>
-              </w:rPr>
-              <w:t>Visitor</w:t>
-            </w:r>
-            <w:r>
-              <w:rPr>
-                <w:rFonts w:ascii="Times New Roman" w:hAnsi="Times New Roman" w:cs="Times New Roman"/>
-                <w:szCs w:val="22"/>
-              </w:rPr>
-              <w:t xml:space="preserve"> </w:t>
+              <w:t xml:space="preserve">1. Visitor </w:t>
             </w:r>
             <w:proofErr w:type="spellStart"/>
             <w:r>
@@ -14860,21 +14725,7 @@
                 <w:rFonts w:ascii="Times New Roman" w:hAnsi="Times New Roman" w:cs="Times New Roman"/>
                 <w:szCs w:val="22"/>
               </w:rPr>
-              <w:t xml:space="preserve"> </w:t>
-            </w:r>
-            <w:r>
-              <w:rPr>
-                <w:rFonts w:ascii="Times New Roman" w:hAnsi="Times New Roman" w:cs="Times New Roman"/>
-                <w:szCs w:val="22"/>
-              </w:rPr>
-              <w:t>Visitor</w:t>
-            </w:r>
-            <w:r>
-              <w:rPr>
-                <w:rFonts w:ascii="Times New Roman" w:hAnsi="Times New Roman" w:cs="Times New Roman"/>
-                <w:szCs w:val="22"/>
-              </w:rPr>
-              <w:t xml:space="preserve"> selects </w:t>
+              <w:t xml:space="preserve"> Visitor selects </w:t>
             </w:r>
             <w:r>
               <w:rPr>
@@ -14910,21 +14761,7 @@
                 <w:rFonts w:ascii="Times New Roman" w:hAnsi="Times New Roman" w:cs="Times New Roman"/>
                 <w:szCs w:val="22"/>
               </w:rPr>
-              <w:t xml:space="preserve"> </w:t>
-            </w:r>
-            <w:r>
-              <w:rPr>
-                <w:rFonts w:ascii="Times New Roman" w:hAnsi="Times New Roman" w:cs="Times New Roman"/>
-                <w:szCs w:val="22"/>
-              </w:rPr>
-              <w:t>Visitor</w:t>
-            </w:r>
-            <w:r>
-              <w:rPr>
-                <w:rFonts w:ascii="Times New Roman" w:hAnsi="Times New Roman" w:cs="Times New Roman"/>
-                <w:szCs w:val="22"/>
-              </w:rPr>
-              <w:t xml:space="preserve"> views the </w:t>
+              <w:t xml:space="preserve"> Visitor views the </w:t>
             </w:r>
             <w:r>
               <w:rPr>
@@ -15494,7 +15331,6 @@
                 <w:b/>
                 <w:szCs w:val="22"/>
               </w:rPr>
-              <w:lastRenderedPageBreak/>
               <w:t>Use Case ID:</w:t>
             </w:r>
           </w:p>
@@ -15994,25 +15830,7 @@
               <w:rPr>
                 <w:rFonts w:ascii="Times New Roman" w:hAnsi="Times New Roman" w:cs="Times New Roman"/>
               </w:rPr>
-              <w:t xml:space="preserve"> view patients’ appointment date in the patient</w:t>
-            </w:r>
-            <w:r>
-              <w:rPr>
-                <w:rFonts w:ascii="Times New Roman" w:hAnsi="Times New Roman" w:cs="Times New Roman"/>
-              </w:rPr>
-              <w:t xml:space="preserve"> schedule to check </w:t>
-            </w:r>
-            <w:r>
-              <w:rPr>
-                <w:rFonts w:ascii="Times New Roman" w:hAnsi="Times New Roman" w:cs="Times New Roman"/>
-              </w:rPr>
-              <w:t>date and time which is</w:t>
-            </w:r>
-            <w:r>
-              <w:rPr>
-                <w:rFonts w:ascii="Times New Roman" w:hAnsi="Times New Roman" w:cs="Times New Roman"/>
-              </w:rPr>
-              <w:t xml:space="preserve"> available for making a new appointment </w:t>
+              <w:t xml:space="preserve"> view patients’ appointment date in the patient schedule to check date and time which is available for making a new appointment </w:t>
             </w:r>
           </w:p>
         </w:tc>
@@ -16061,14 +15879,7 @@
                 <w:rFonts w:ascii="Times New Roman" w:hAnsi="Times New Roman" w:cs="Times New Roman"/>
                 <w:szCs w:val="22"/>
               </w:rPr>
-              <w:t>Visitor has</w:t>
-            </w:r>
-            <w:r>
-              <w:rPr>
-                <w:rFonts w:ascii="Times New Roman" w:hAnsi="Times New Roman" w:cs="Times New Roman"/>
-                <w:szCs w:val="22"/>
-              </w:rPr>
-              <w:t xml:space="preserve"> to enter to the dental clinic services website or application</w:t>
+              <w:t>Visitor has to enter to the dental clinic services website or application</w:t>
             </w:r>
             <w:r>
               <w:rPr>
@@ -16125,14 +15936,7 @@
                 <w:rFonts w:ascii="Times New Roman" w:hAnsi="Times New Roman" w:cs="Times New Roman"/>
                 <w:szCs w:val="22"/>
               </w:rPr>
-              <w:t>Visitor</w:t>
-            </w:r>
-            <w:r>
-              <w:rPr>
-                <w:rFonts w:ascii="Times New Roman" w:hAnsi="Times New Roman" w:cs="Times New Roman"/>
-                <w:szCs w:val="22"/>
-              </w:rPr>
-              <w:t xml:space="preserve"> selects </w:t>
+              <w:t xml:space="preserve">Visitor selects </w:t>
             </w:r>
             <w:r>
               <w:rPr>
@@ -16198,14 +16002,7 @@
                 <w:rFonts w:ascii="Times New Roman" w:hAnsi="Times New Roman" w:cs="Times New Roman"/>
                 <w:szCs w:val="22"/>
               </w:rPr>
-              <w:t>Visitor</w:t>
-            </w:r>
-            <w:r>
-              <w:rPr>
-                <w:rFonts w:ascii="Times New Roman" w:hAnsi="Times New Roman" w:cs="Times New Roman"/>
-                <w:szCs w:val="22"/>
-              </w:rPr>
-              <w:t xml:space="preserve"> </w:t>
+              <w:t xml:space="preserve">Visitor </w:t>
             </w:r>
             <w:proofErr w:type="spellStart"/>
             <w:r>
@@ -16284,21 +16081,7 @@
                 <w:rFonts w:ascii="Times New Roman" w:hAnsi="Times New Roman" w:cs="Times New Roman"/>
                 <w:szCs w:val="22"/>
               </w:rPr>
-              <w:t xml:space="preserve">1. </w:t>
-            </w:r>
-            <w:r>
-              <w:rPr>
-                <w:rFonts w:ascii="Times New Roman" w:hAnsi="Times New Roman" w:cs="Times New Roman"/>
-                <w:szCs w:val="22"/>
-              </w:rPr>
-              <w:t>Visitor</w:t>
-            </w:r>
-            <w:r>
-              <w:rPr>
-                <w:rFonts w:ascii="Times New Roman" w:hAnsi="Times New Roman" w:cs="Times New Roman"/>
-                <w:szCs w:val="22"/>
-              </w:rPr>
-              <w:t xml:space="preserve"> </w:t>
+              <w:t xml:space="preserve">1. Visitor </w:t>
             </w:r>
             <w:proofErr w:type="spellStart"/>
             <w:r>
@@ -16336,21 +16119,7 @@
                 <w:rFonts w:ascii="Times New Roman" w:hAnsi="Times New Roman" w:cs="Times New Roman"/>
                 <w:szCs w:val="22"/>
               </w:rPr>
-              <w:t xml:space="preserve"> </w:t>
-            </w:r>
-            <w:r>
-              <w:rPr>
-                <w:rFonts w:ascii="Times New Roman" w:hAnsi="Times New Roman" w:cs="Times New Roman"/>
-                <w:szCs w:val="22"/>
-              </w:rPr>
-              <w:t>Visitor</w:t>
-            </w:r>
-            <w:r>
-              <w:rPr>
-                <w:rFonts w:ascii="Times New Roman" w:hAnsi="Times New Roman" w:cs="Times New Roman"/>
-                <w:szCs w:val="22"/>
-              </w:rPr>
-              <w:t xml:space="preserve"> selects </w:t>
+              <w:t xml:space="preserve"> Visitor selects </w:t>
             </w:r>
             <w:r>
               <w:rPr>
@@ -16386,21 +16155,7 @@
                 <w:rFonts w:ascii="Times New Roman" w:hAnsi="Times New Roman" w:cs="Times New Roman"/>
                 <w:szCs w:val="22"/>
               </w:rPr>
-              <w:t xml:space="preserve"> </w:t>
-            </w:r>
-            <w:r>
-              <w:rPr>
-                <w:rFonts w:ascii="Times New Roman" w:hAnsi="Times New Roman" w:cs="Times New Roman"/>
-                <w:szCs w:val="22"/>
-              </w:rPr>
-              <w:t>Visitor</w:t>
-            </w:r>
-            <w:r>
-              <w:rPr>
-                <w:rFonts w:ascii="Times New Roman" w:hAnsi="Times New Roman" w:cs="Times New Roman"/>
-                <w:szCs w:val="22"/>
-              </w:rPr>
-              <w:t xml:space="preserve"> views the </w:t>
+              <w:t xml:space="preserve"> Visitor views the </w:t>
             </w:r>
             <w:r>
               <w:rPr>
@@ -16970,7 +16725,6 @@
                 <w:b/>
                 <w:szCs w:val="22"/>
               </w:rPr>
-              <w:lastRenderedPageBreak/>
               <w:t>Use Case ID:</w:t>
             </w:r>
           </w:p>
@@ -17068,7 +16822,16 @@
                 <w:sz w:val="22"/>
                 <w:szCs w:val="22"/>
               </w:rPr>
-              <w:t>Make an appointment date</w:t>
+              <w:t xml:space="preserve">Make an appointment </w:t>
+            </w:r>
+            <w:r>
+              <w:rPr>
+                <w:rFonts w:ascii="Times New Roman" w:hAnsi="Times New Roman"/>
+                <w:color w:val="auto"/>
+                <w:sz w:val="22"/>
+                <w:szCs w:val="22"/>
+              </w:rPr>
+              <w:t>for visitor</w:t>
             </w:r>
           </w:p>
         </w:tc>
@@ -17584,14 +17347,7 @@
                 <w:rFonts w:ascii="Times New Roman" w:hAnsi="Times New Roman" w:cs="Times New Roman"/>
                 <w:szCs w:val="22"/>
               </w:rPr>
-              <w:t>Visitor</w:t>
-            </w:r>
-            <w:r>
-              <w:rPr>
-                <w:rFonts w:ascii="Times New Roman" w:hAnsi="Times New Roman" w:cs="Times New Roman"/>
-                <w:szCs w:val="22"/>
-              </w:rPr>
-              <w:t xml:space="preserve"> selects </w:t>
+              <w:t xml:space="preserve">Visitor selects </w:t>
             </w:r>
             <w:r>
               <w:rPr>
@@ -17729,14 +17485,7 @@
                 <w:rFonts w:ascii="Times New Roman" w:hAnsi="Times New Roman" w:cs="Times New Roman"/>
                 <w:szCs w:val="22"/>
               </w:rPr>
-              <w:t>1. Visitor</w:t>
-            </w:r>
-            <w:r>
-              <w:rPr>
-                <w:rFonts w:ascii="Times New Roman" w:hAnsi="Times New Roman" w:cs="Times New Roman"/>
-                <w:szCs w:val="22"/>
-              </w:rPr>
-              <w:t xml:space="preserve"> </w:t>
+              <w:t xml:space="preserve">1. Visitor </w:t>
             </w:r>
             <w:proofErr w:type="spellStart"/>
             <w:r>
@@ -17774,14 +17523,7 @@
                 <w:rFonts w:ascii="Times New Roman" w:hAnsi="Times New Roman" w:cs="Times New Roman"/>
                 <w:szCs w:val="22"/>
               </w:rPr>
-              <w:t xml:space="preserve"> Visitor</w:t>
-            </w:r>
-            <w:r>
-              <w:rPr>
-                <w:rFonts w:ascii="Times New Roman" w:hAnsi="Times New Roman" w:cs="Times New Roman"/>
-                <w:szCs w:val="22"/>
-              </w:rPr>
-              <w:t xml:space="preserve"> selects </w:t>
+              <w:t xml:space="preserve"> Visitor selects </w:t>
             </w:r>
             <w:r>
               <w:rPr>
@@ -17817,14 +17559,7 @@
                 <w:rFonts w:ascii="Times New Roman" w:hAnsi="Times New Roman" w:cs="Times New Roman"/>
                 <w:szCs w:val="22"/>
               </w:rPr>
-              <w:t xml:space="preserve"> Visitor</w:t>
-            </w:r>
-            <w:r>
-              <w:rPr>
-                <w:rFonts w:ascii="Times New Roman" w:hAnsi="Times New Roman" w:cs="Times New Roman"/>
-                <w:szCs w:val="22"/>
-              </w:rPr>
-              <w:t xml:space="preserve"> views the </w:t>
+              <w:t xml:space="preserve"> Visitor views the </w:t>
             </w:r>
             <w:r>
               <w:rPr>
@@ -18021,14 +17756,7 @@
                 <w:rFonts w:ascii="Times New Roman" w:hAnsi="Times New Roman" w:cs="Times New Roman"/>
                 <w:szCs w:val="22"/>
               </w:rPr>
-              <w:t>Visitor</w:t>
-            </w:r>
-            <w:r>
-              <w:rPr>
-                <w:rFonts w:ascii="Times New Roman" w:hAnsi="Times New Roman" w:cs="Times New Roman"/>
-                <w:szCs w:val="22"/>
-              </w:rPr>
-              <w:t xml:space="preserve"> </w:t>
+              <w:t xml:space="preserve">Visitor </w:t>
             </w:r>
             <w:r>
               <w:rPr>
@@ -18158,6 +17886,7 @@
                 <w:rFonts w:ascii="Times New Roman" w:hAnsi="Times New Roman" w:cs="Times New Roman"/>
                 <w:szCs w:val="22"/>
               </w:rPr>
+              <w:lastRenderedPageBreak/>
               <w:t xml:space="preserve">   1.</w:t>
             </w:r>
             <w:r>
@@ -18257,7 +17986,6 @@
               <w:rPr>
                 <w:rFonts w:ascii="Times New Roman" w:hAnsi="Times New Roman" w:cs="Times New Roman"/>
               </w:rPr>
-              <w:lastRenderedPageBreak/>
               <w:t xml:space="preserve">  </w:t>
             </w:r>
             <w:r>
@@ -18901,7 +18629,6 @@
                 <w:b/>
                 <w:szCs w:val="22"/>
               </w:rPr>
-              <w:lastRenderedPageBreak/>
               <w:t>Use Case Name:</w:t>
             </w:r>
           </w:p>
@@ -19384,14 +19111,7 @@
                 <w:rFonts w:ascii="Times New Roman" w:hAnsi="Times New Roman" w:cs="Times New Roman"/>
                 <w:szCs w:val="22"/>
               </w:rPr>
-              <w:t>Visitor</w:t>
-            </w:r>
-            <w:r>
-              <w:rPr>
-                <w:rFonts w:ascii="Times New Roman" w:hAnsi="Times New Roman" w:cs="Times New Roman"/>
-                <w:szCs w:val="22"/>
-              </w:rPr>
-              <w:t xml:space="preserve"> has to enter to the dental clinic services website or application</w:t>
+              <w:t>Visitor has to enter to the dental clinic services website or application</w:t>
             </w:r>
             <w:r>
               <w:rPr>
@@ -19448,14 +19168,7 @@
                 <w:rFonts w:ascii="Times New Roman" w:hAnsi="Times New Roman" w:cs="Times New Roman"/>
                 <w:szCs w:val="22"/>
               </w:rPr>
-              <w:t>Visitor</w:t>
-            </w:r>
-            <w:r>
-              <w:rPr>
-                <w:rFonts w:ascii="Times New Roman" w:hAnsi="Times New Roman" w:cs="Times New Roman"/>
-                <w:szCs w:val="22"/>
-              </w:rPr>
-              <w:t xml:space="preserve"> has to enter to the dental clinic services website or application</w:t>
+              <w:t>Visitor has to enter to the dental clinic services website or application</w:t>
             </w:r>
             <w:r>
               <w:rPr>
@@ -19521,14 +19234,7 @@
                 <w:rFonts w:ascii="Times New Roman" w:hAnsi="Times New Roman" w:cs="Times New Roman"/>
                 <w:szCs w:val="22"/>
               </w:rPr>
-              <w:t>Visitor</w:t>
-            </w:r>
-            <w:r>
-              <w:rPr>
-                <w:rFonts w:ascii="Times New Roman" w:hAnsi="Times New Roman" w:cs="Times New Roman"/>
-                <w:szCs w:val="22"/>
-              </w:rPr>
-              <w:t xml:space="preserve"> has to enter to the dental clinic services website or application</w:t>
+              <w:t>Visitor has to enter to the dental clinic services website or application</w:t>
             </w:r>
             <w:r>
               <w:rPr>
@@ -19584,14 +19290,7 @@
                 <w:rFonts w:ascii="Times New Roman" w:hAnsi="Times New Roman" w:cs="Times New Roman"/>
                 <w:szCs w:val="22"/>
               </w:rPr>
-              <w:t xml:space="preserve">1. </w:t>
-            </w:r>
-            <w:r>
-              <w:rPr>
-                <w:rFonts w:ascii="Times New Roman" w:hAnsi="Times New Roman" w:cs="Times New Roman"/>
-                <w:szCs w:val="22"/>
-              </w:rPr>
-              <w:t xml:space="preserve">Visitor </w:t>
+              <w:t xml:space="preserve">1. Visitor </w:t>
             </w:r>
             <w:proofErr w:type="spellStart"/>
             <w:r>
@@ -19629,14 +19328,7 @@
                 <w:rFonts w:ascii="Times New Roman" w:hAnsi="Times New Roman" w:cs="Times New Roman"/>
                 <w:szCs w:val="22"/>
               </w:rPr>
-              <w:t xml:space="preserve"> Visitor</w:t>
-            </w:r>
-            <w:r>
-              <w:rPr>
-                <w:rFonts w:ascii="Times New Roman" w:hAnsi="Times New Roman" w:cs="Times New Roman"/>
-                <w:szCs w:val="22"/>
-              </w:rPr>
-              <w:t xml:space="preserve"> receives the QR code about the appointment date </w:t>
+              <w:t xml:space="preserve"> Visitor receives the QR code about the appointment date </w:t>
             </w:r>
             <w:r>
               <w:rPr>
@@ -19665,14 +19357,7 @@
                 <w:rFonts w:ascii="Times New Roman" w:hAnsi="Times New Roman" w:cs="Times New Roman"/>
                 <w:szCs w:val="22"/>
               </w:rPr>
-              <w:t xml:space="preserve"> Visitor</w:t>
-            </w:r>
-            <w:r>
-              <w:rPr>
-                <w:rFonts w:ascii="Times New Roman" w:hAnsi="Times New Roman" w:cs="Times New Roman"/>
-                <w:szCs w:val="22"/>
-              </w:rPr>
-              <w:t xml:space="preserve"> receives the QR code about the appointment date </w:t>
+              <w:t xml:space="preserve"> Visitor receives the QR code about the appointment date </w:t>
             </w:r>
             <w:r>
               <w:rPr>

</xml_diff>